<commit_message>
Färdig med teknisk dokumentation
</commit_message>
<xml_diff>
--- a/teknisk-dokumentation-mall.docx
+++ b/teknisk-dokumentation-mall.docx
@@ -2075,6 +2075,9 @@
     </w:p>
     <w:p>
       <w:r>
+        <w:rPr>
+          <w:noProof/>
+        </w:rPr>
         <w:drawing>
           <wp:inline distT="0" distB="0" distL="0" distR="0" wp14:anchorId="458CBD83" wp14:editId="14A3580E">
             <wp:extent cx="5760720" cy="3248025"/>
@@ -2159,19 +2162,7 @@
           <w:rPr>
             <w:rStyle w:val="Hyperlnk"/>
           </w:rPr>
-          <w:t>https://getbootstr</w:t>
-        </w:r>
-        <w:r>
-          <w:rPr>
-            <w:rStyle w:val="Hyperlnk"/>
-          </w:rPr>
-          <w:t>ap.</w:t>
-        </w:r>
-        <w:r>
-          <w:rPr>
-            <w:rStyle w:val="Hyperlnk"/>
-          </w:rPr>
-          <w:t>com/</w:t>
+          <w:t>https://getbootstrap.com/</w:t>
         </w:r>
       </w:hyperlink>
       <w:r>
@@ -2228,6 +2219,9 @@
     </w:p>
     <w:p>
       <w:r>
+        <w:rPr>
+          <w:noProof/>
+        </w:rPr>
         <w:drawing>
           <wp:inline distT="0" distB="0" distL="0" distR="0" wp14:anchorId="7CD20D82" wp14:editId="09C36800">
             <wp:extent cx="5760720" cy="2827655"/>
@@ -2267,6 +2261,9 @@
     </w:p>
     <w:p>
       <w:r>
+        <w:rPr>
+          <w:noProof/>
+        </w:rPr>
         <w:lastRenderedPageBreak/>
         <w:drawing>
           <wp:inline distT="0" distB="0" distL="0" distR="0" wp14:anchorId="029B46B0" wp14:editId="19F37BDF">
@@ -2312,6 +2309,9 @@
     </w:p>
     <w:p>
       <w:r>
+        <w:rPr>
+          <w:noProof/>
+        </w:rPr>
         <w:lastRenderedPageBreak/>
         <w:drawing>
           <wp:inline distT="0" distB="0" distL="0" distR="0" wp14:anchorId="0B2B1E63" wp14:editId="3D724111">
@@ -2352,6 +2352,9 @@
     </w:p>
     <w:p>
       <w:r>
+        <w:rPr>
+          <w:noProof/>
+        </w:rPr>
         <w:lastRenderedPageBreak/>
         <w:drawing>
           <wp:inline distT="0" distB="0" distL="0" distR="0" wp14:anchorId="1E065F75" wp14:editId="7588C4F9">
@@ -2392,6 +2395,9 @@
     </w:p>
     <w:p>
       <w:r>
+        <w:rPr>
+          <w:noProof/>
+        </w:rPr>
         <w:lastRenderedPageBreak/>
         <w:drawing>
           <wp:inline distT="0" distB="0" distL="0" distR="0" wp14:anchorId="29C750FC" wp14:editId="5E7AA119">
@@ -2442,6 +2448,9 @@
         </w:rPr>
       </w:pPr>
       <w:r>
+        <w:rPr>
+          <w:noProof/>
+        </w:rPr>
         <w:lastRenderedPageBreak/>
         <w:drawing>
           <wp:inline distT="0" distB="0" distL="0" distR="0" wp14:anchorId="07F70B81" wp14:editId="7DF3A6D7">
@@ -2486,6 +2495,9 @@
         <w:t xml:space="preserve"> </w:t>
       </w:r>
       <w:r>
+        <w:rPr>
+          <w:noProof/>
+        </w:rPr>
         <w:drawing>
           <wp:inline distT="0" distB="0" distL="0" distR="0" wp14:anchorId="667C5B1F" wp14:editId="11D61EE8">
             <wp:extent cx="5760720" cy="3079750"/>
@@ -2525,6 +2537,9 @@
     </w:p>
     <w:p>
       <w:r>
+        <w:rPr>
+          <w:noProof/>
+        </w:rPr>
         <w:lastRenderedPageBreak/>
         <w:drawing>
           <wp:inline distT="0" distB="0" distL="0" distR="0" wp14:anchorId="74F37DAA" wp14:editId="3C28D673">
@@ -2569,6 +2584,9 @@
         <w:t xml:space="preserve"> </w:t>
       </w:r>
       <w:r>
+        <w:rPr>
+          <w:noProof/>
+        </w:rPr>
         <w:lastRenderedPageBreak/>
         <w:drawing>
           <wp:inline distT="0" distB="0" distL="0" distR="0" wp14:anchorId="77ED164E" wp14:editId="5D7D93DD">
@@ -2678,6 +2696,188 @@
       </w:r>
     </w:p>
     <w:p>
+      <w:r>
+        <w:t>Index.html</w:t>
+      </w:r>
+    </w:p>
+    <w:p>
+      <w:r>
+        <w:lastRenderedPageBreak/>
+        <w:drawing>
+          <wp:inline distT="0" distB="0" distL="0" distR="0" wp14:anchorId="5E17C792" wp14:editId="3B3A66B6">
+            <wp:extent cx="5760720" cy="2486025"/>
+            <wp:effectExtent l="0" t="0" r="0" b="9525"/>
+            <wp:docPr id="17" name="Bildobjekt 17"/>
+            <wp:cNvGraphicFramePr>
+              <a:graphicFrameLocks xmlns:a="http://schemas.openxmlformats.org/drawingml/2006/main" noChangeAspect="1"/>
+            </wp:cNvGraphicFramePr>
+            <a:graphic xmlns:a="http://schemas.openxmlformats.org/drawingml/2006/main">
+              <a:graphicData uri="http://schemas.openxmlformats.org/drawingml/2006/picture">
+                <pic:pic xmlns:pic="http://schemas.openxmlformats.org/drawingml/2006/picture">
+                  <pic:nvPicPr>
+                    <pic:cNvPr id="1" name=""/>
+                    <pic:cNvPicPr/>
+                  </pic:nvPicPr>
+                  <pic:blipFill>
+                    <a:blip r:embed="rId29"/>
+                    <a:stretch>
+                      <a:fillRect/>
+                    </a:stretch>
+                  </pic:blipFill>
+                  <pic:spPr>
+                    <a:xfrm>
+                      <a:off x="0" y="0"/>
+                      <a:ext cx="5760720" cy="2486025"/>
+                    </a:xfrm>
+                    <a:prstGeom prst="rect">
+                      <a:avLst/>
+                    </a:prstGeom>
+                  </pic:spPr>
+                </pic:pic>
+              </a:graphicData>
+            </a:graphic>
+          </wp:inline>
+        </w:drawing>
+      </w:r>
+    </w:p>
+    <w:p>
+      <w:r>
+        <w:t>Har inga bilder att byta till i &lt;picture&gt; därav ”Bad Value”.</w:t>
+      </w:r>
+    </w:p>
+    <w:p>
+      <w:r>
+        <w:t>Bostader.html</w:t>
+      </w:r>
+    </w:p>
+    <w:p>
+      <w:r>
+        <w:drawing>
+          <wp:inline distT="0" distB="0" distL="0" distR="0" wp14:anchorId="1CC953D4" wp14:editId="72A1BAB0">
+            <wp:extent cx="5191850" cy="971686"/>
+            <wp:effectExtent l="0" t="0" r="0" b="0"/>
+            <wp:docPr id="18" name="Bildobjekt 18"/>
+            <wp:cNvGraphicFramePr>
+              <a:graphicFrameLocks xmlns:a="http://schemas.openxmlformats.org/drawingml/2006/main" noChangeAspect="1"/>
+            </wp:cNvGraphicFramePr>
+            <a:graphic xmlns:a="http://schemas.openxmlformats.org/drawingml/2006/main">
+              <a:graphicData uri="http://schemas.openxmlformats.org/drawingml/2006/picture">
+                <pic:pic xmlns:pic="http://schemas.openxmlformats.org/drawingml/2006/picture">
+                  <pic:nvPicPr>
+                    <pic:cNvPr id="1" name=""/>
+                    <pic:cNvPicPr/>
+                  </pic:nvPicPr>
+                  <pic:blipFill>
+                    <a:blip r:embed="rId30"/>
+                    <a:stretch>
+                      <a:fillRect/>
+                    </a:stretch>
+                  </pic:blipFill>
+                  <pic:spPr>
+                    <a:xfrm>
+                      <a:off x="0" y="0"/>
+                      <a:ext cx="5191850" cy="971686"/>
+                    </a:xfrm>
+                    <a:prstGeom prst="rect">
+                      <a:avLst/>
+                    </a:prstGeom>
+                  </pic:spPr>
+                </pic:pic>
+              </a:graphicData>
+            </a:graphic>
+          </wp:inline>
+        </w:drawing>
+      </w:r>
+    </w:p>
+    <w:p>
+      <w:r>
+        <w:t>Foretagsinformation.html</w:t>
+      </w:r>
+    </w:p>
+    <w:p>
+      <w:r>
+        <w:drawing>
+          <wp:inline distT="0" distB="0" distL="0" distR="0" wp14:anchorId="7F1C470B" wp14:editId="25AED11E">
+            <wp:extent cx="5760720" cy="1347470"/>
+            <wp:effectExtent l="0" t="0" r="0" b="5080"/>
+            <wp:docPr id="19" name="Bildobjekt 19"/>
+            <wp:cNvGraphicFramePr>
+              <a:graphicFrameLocks xmlns:a="http://schemas.openxmlformats.org/drawingml/2006/main" noChangeAspect="1"/>
+            </wp:cNvGraphicFramePr>
+            <a:graphic xmlns:a="http://schemas.openxmlformats.org/drawingml/2006/main">
+              <a:graphicData uri="http://schemas.openxmlformats.org/drawingml/2006/picture">
+                <pic:pic xmlns:pic="http://schemas.openxmlformats.org/drawingml/2006/picture">
+                  <pic:nvPicPr>
+                    <pic:cNvPr id="1" name=""/>
+                    <pic:cNvPicPr/>
+                  </pic:nvPicPr>
+                  <pic:blipFill>
+                    <a:blip r:embed="rId31"/>
+                    <a:stretch>
+                      <a:fillRect/>
+                    </a:stretch>
+                  </pic:blipFill>
+                  <pic:spPr>
+                    <a:xfrm>
+                      <a:off x="0" y="0"/>
+                      <a:ext cx="5760720" cy="1347470"/>
+                    </a:xfrm>
+                    <a:prstGeom prst="rect">
+                      <a:avLst/>
+                    </a:prstGeom>
+                  </pic:spPr>
+                </pic:pic>
+              </a:graphicData>
+            </a:graphic>
+          </wp:inline>
+        </w:drawing>
+      </w:r>
+    </w:p>
+    <w:p>
+      <w:r>
+        <w:t>All CSS</w:t>
+      </w:r>
+    </w:p>
+    <w:p>
+      <w:r>
+        <w:drawing>
+          <wp:inline distT="0" distB="0" distL="0" distR="0" wp14:anchorId="4CF0ECF2" wp14:editId="51BEF061">
+            <wp:extent cx="3496163" cy="695422"/>
+            <wp:effectExtent l="0" t="0" r="9525" b="9525"/>
+            <wp:docPr id="20" name="Bildobjekt 20"/>
+            <wp:cNvGraphicFramePr>
+              <a:graphicFrameLocks xmlns:a="http://schemas.openxmlformats.org/drawingml/2006/main" noChangeAspect="1"/>
+            </wp:cNvGraphicFramePr>
+            <a:graphic xmlns:a="http://schemas.openxmlformats.org/drawingml/2006/main">
+              <a:graphicData uri="http://schemas.openxmlformats.org/drawingml/2006/picture">
+                <pic:pic xmlns:pic="http://schemas.openxmlformats.org/drawingml/2006/picture">
+                  <pic:nvPicPr>
+                    <pic:cNvPr id="1" name=""/>
+                    <pic:cNvPicPr/>
+                  </pic:nvPicPr>
+                  <pic:blipFill>
+                    <a:blip r:embed="rId32"/>
+                    <a:stretch>
+                      <a:fillRect/>
+                    </a:stretch>
+                  </pic:blipFill>
+                  <pic:spPr>
+                    <a:xfrm>
+                      <a:off x="0" y="0"/>
+                      <a:ext cx="3496163" cy="695422"/>
+                    </a:xfrm>
+                    <a:prstGeom prst="rect">
+                      <a:avLst/>
+                    </a:prstGeom>
+                  </pic:spPr>
+                </pic:pic>
+              </a:graphicData>
+            </a:graphic>
+          </wp:inline>
+        </w:drawing>
+      </w:r>
+    </w:p>
+    <w:p>
       <w:pPr>
         <w:pStyle w:val="Rubrik2"/>
       </w:pPr>
@@ -2717,30 +2917,150 @@
       </w:r>
     </w:p>
     <w:p>
+      <w:r>
+        <w:lastRenderedPageBreak/>
+        <w:drawing>
+          <wp:inline distT="0" distB="0" distL="0" distR="0" wp14:anchorId="52951B2B" wp14:editId="3D402E51">
+            <wp:extent cx="2372056" cy="6611273"/>
+            <wp:effectExtent l="0" t="0" r="9525" b="0"/>
+            <wp:docPr id="16" name="Bildobjekt 16"/>
+            <wp:cNvGraphicFramePr>
+              <a:graphicFrameLocks xmlns:a="http://schemas.openxmlformats.org/drawingml/2006/main" noChangeAspect="1"/>
+            </wp:cNvGraphicFramePr>
+            <a:graphic xmlns:a="http://schemas.openxmlformats.org/drawingml/2006/main">
+              <a:graphicData uri="http://schemas.openxmlformats.org/drawingml/2006/picture">
+                <pic:pic xmlns:pic="http://schemas.openxmlformats.org/drawingml/2006/picture">
+                  <pic:nvPicPr>
+                    <pic:cNvPr id="1" name=""/>
+                    <pic:cNvPicPr/>
+                  </pic:nvPicPr>
+                  <pic:blipFill>
+                    <a:blip r:embed="rId33"/>
+                    <a:stretch>
+                      <a:fillRect/>
+                    </a:stretch>
+                  </pic:blipFill>
+                  <pic:spPr>
+                    <a:xfrm>
+                      <a:off x="0" y="0"/>
+                      <a:ext cx="2372056" cy="6611273"/>
+                    </a:xfrm>
+                    <a:prstGeom prst="rect">
+                      <a:avLst/>
+                    </a:prstGeom>
+                  </pic:spPr>
+                </pic:pic>
+              </a:graphicData>
+            </a:graphic>
+          </wp:inline>
+        </w:drawing>
+      </w:r>
+    </w:p>
+    <w:p>
       <w:pPr>
         <w:pStyle w:val="Rubrik2"/>
       </w:pPr>
       <w:bookmarkStart w:id="11" w:name="_Toc8808360"/>
       <w:r>
+        <w:t>Kontraster</w:t>
+      </w:r>
+      <w:bookmarkEnd w:id="11"/>
+    </w:p>
+    <w:p>
+      <w:r>
+        <w:t>Klistra in resultat</w:t>
+      </w:r>
+      <w:r>
+        <w:t xml:space="preserve"> (screenshot)</w:t>
+      </w:r>
+      <w:r>
+        <w:t xml:space="preserve"> från WCAG Contrast Checker.</w:t>
+      </w:r>
+      <w:r>
+        <w:t xml:space="preserve"> Kommentera resultaten kort om så behövs.</w:t>
+      </w:r>
+    </w:p>
+    <w:p>
+      <w:r>
         <w:lastRenderedPageBreak/>
-        <w:t>Kontraster</w:t>
-      </w:r>
-      <w:bookmarkEnd w:id="11"/>
-    </w:p>
-    <w:p>
-      <w:r>
-        <w:t>Klistra in resultat</w:t>
-      </w:r>
-      <w:r>
-        <w:t xml:space="preserve"> (screenshot)</w:t>
-      </w:r>
-      <w:r>
-        <w:t xml:space="preserve"> från WCAG Contrast Checker.</w:t>
-      </w:r>
-      <w:r>
-        <w:t xml:space="preserve"> Kommentera resultaten kort om så behövs.</w:t>
-      </w:r>
-    </w:p>
+        <w:drawing>
+          <wp:inline distT="0" distB="0" distL="0" distR="0" wp14:anchorId="422819CF" wp14:editId="35865F3A">
+            <wp:extent cx="5760720" cy="2380615"/>
+            <wp:effectExtent l="0" t="0" r="0" b="635"/>
+            <wp:docPr id="15" name="Bildobjekt 15"/>
+            <wp:cNvGraphicFramePr>
+              <a:graphicFrameLocks xmlns:a="http://schemas.openxmlformats.org/drawingml/2006/main" noChangeAspect="1"/>
+            </wp:cNvGraphicFramePr>
+            <a:graphic xmlns:a="http://schemas.openxmlformats.org/drawingml/2006/main">
+              <a:graphicData uri="http://schemas.openxmlformats.org/drawingml/2006/picture">
+                <pic:pic xmlns:pic="http://schemas.openxmlformats.org/drawingml/2006/picture">
+                  <pic:nvPicPr>
+                    <pic:cNvPr id="1" name=""/>
+                    <pic:cNvPicPr/>
+                  </pic:nvPicPr>
+                  <pic:blipFill>
+                    <a:blip r:embed="rId34"/>
+                    <a:stretch>
+                      <a:fillRect/>
+                    </a:stretch>
+                  </pic:blipFill>
+                  <pic:spPr>
+                    <a:xfrm>
+                      <a:off x="0" y="0"/>
+                      <a:ext cx="5760720" cy="2380615"/>
+                    </a:xfrm>
+                    <a:prstGeom prst="rect">
+                      <a:avLst/>
+                    </a:prstGeom>
+                  </pic:spPr>
+                </pic:pic>
+              </a:graphicData>
+            </a:graphic>
+          </wp:inline>
+        </w:drawing>
+      </w:r>
+    </w:p>
+    <w:p>
+      <w:r>
+        <w:drawing>
+          <wp:inline distT="0" distB="0" distL="0" distR="0" wp14:anchorId="2D3F08E7" wp14:editId="4B9DD7A9">
+            <wp:extent cx="5760720" cy="2376805"/>
+            <wp:effectExtent l="0" t="0" r="0" b="4445"/>
+            <wp:docPr id="14" name="Bildobjekt 14"/>
+            <wp:cNvGraphicFramePr>
+              <a:graphicFrameLocks xmlns:a="http://schemas.openxmlformats.org/drawingml/2006/main" noChangeAspect="1"/>
+            </wp:cNvGraphicFramePr>
+            <a:graphic xmlns:a="http://schemas.openxmlformats.org/drawingml/2006/main">
+              <a:graphicData uri="http://schemas.openxmlformats.org/drawingml/2006/picture">
+                <pic:pic xmlns:pic="http://schemas.openxmlformats.org/drawingml/2006/picture">
+                  <pic:nvPicPr>
+                    <pic:cNvPr id="1" name=""/>
+                    <pic:cNvPicPr/>
+                  </pic:nvPicPr>
+                  <pic:blipFill>
+                    <a:blip r:embed="rId35"/>
+                    <a:stretch>
+                      <a:fillRect/>
+                    </a:stretch>
+                  </pic:blipFill>
+                  <pic:spPr>
+                    <a:xfrm>
+                      <a:off x="0" y="0"/>
+                      <a:ext cx="5760720" cy="2376805"/>
+                    </a:xfrm>
+                    <a:prstGeom prst="rect">
+                      <a:avLst/>
+                    </a:prstGeom>
+                  </pic:spPr>
+                </pic:pic>
+              </a:graphicData>
+            </a:graphic>
+          </wp:inline>
+        </w:drawing>
+      </w:r>
+    </w:p>
+    <w:p/>
+    <w:p/>
     <w:p>
       <w:pPr>
         <w:pStyle w:val="Rubrik2"/>
@@ -2781,6 +3101,51 @@
       </w:r>
     </w:p>
     <w:p>
+      <w:r>
+        <w:lastRenderedPageBreak/>
+        <w:drawing>
+          <wp:inline distT="0" distB="0" distL="0" distR="0" wp14:anchorId="795057E7" wp14:editId="31CFB575">
+            <wp:extent cx="5760720" cy="5899785"/>
+            <wp:effectExtent l="0" t="0" r="0" b="5715"/>
+            <wp:docPr id="12" name="Bildobjekt 12"/>
+            <wp:cNvGraphicFramePr>
+              <a:graphicFrameLocks xmlns:a="http://schemas.openxmlformats.org/drawingml/2006/main" noChangeAspect="1"/>
+            </wp:cNvGraphicFramePr>
+            <a:graphic xmlns:a="http://schemas.openxmlformats.org/drawingml/2006/main">
+              <a:graphicData uri="http://schemas.openxmlformats.org/drawingml/2006/picture">
+                <pic:pic xmlns:pic="http://schemas.openxmlformats.org/drawingml/2006/picture">
+                  <pic:nvPicPr>
+                    <pic:cNvPr id="1" name=""/>
+                    <pic:cNvPicPr/>
+                  </pic:nvPicPr>
+                  <pic:blipFill>
+                    <a:blip r:embed="rId36"/>
+                    <a:stretch>
+                      <a:fillRect/>
+                    </a:stretch>
+                  </pic:blipFill>
+                  <pic:spPr>
+                    <a:xfrm>
+                      <a:off x="0" y="0"/>
+                      <a:ext cx="5760720" cy="5899785"/>
+                    </a:xfrm>
+                    <a:prstGeom prst="rect">
+                      <a:avLst/>
+                    </a:prstGeom>
+                  </pic:spPr>
+                </pic:pic>
+              </a:graphicData>
+            </a:graphic>
+          </wp:inline>
+        </w:drawing>
+      </w:r>
+    </w:p>
+    <w:p>
+      <w:r>
+        <w:t>Webbsidan fick ett hyfsat bra resultat i Lighthouse Audit. Varför Performance är lite lägre är på grund av att bilderna ej är rätt storlek. De är väldigt stora i mappen men sedan i webbsidan förminskas de vilket leder till onödigt stor filstorlek och därmed en längre lästid.</w:t>
+      </w:r>
+    </w:p>
+    <w:p>
       <w:pPr>
         <w:pStyle w:val="Rubrik1"/>
       </w:pPr>
@@ -2807,7 +3172,22 @@
         <w:t xml:space="preserve"> Skapa underrubriker om du tycker att det behövs.</w:t>
       </w:r>
     </w:p>
-    <w:p/>
+    <w:p>
+      <w:r>
+        <w:t>I helhet är den färdiga produkten skickligt gjort med ett flertal funktioner som utvecklar sidan. Dock så uppstod ett fåtal problem som inte han lösas.</w:t>
+      </w:r>
+    </w:p>
+    <w:p>
+      <w:r>
+        <w:t>Först så skulle tid kunna läggas på att försöka ändra på bildernas filstorlek så de går snabbare att läsa in.</w:t>
+      </w:r>
+    </w:p>
+    <w:p>
+      <w:r>
+        <w:lastRenderedPageBreak/>
+        <w:t>Sedan när breakpointen nås och layouten byts till en mobil variant så var det problematiskt att behålla padding och marginen som .container hade.</w:t>
+      </w:r>
+    </w:p>
     <w:sectPr>
       <w:pgSz w:w="11906" w:h="16838"/>
       <w:pgMar w:top="1417" w:right="1417" w:bottom="1417" w:left="1417" w:header="708" w:footer="708" w:gutter="0"/>
@@ -5789,6 +6169,14 @@
 </file>
 
 <file path=customXml/item1.xml><?xml version="1.0" encoding="utf-8"?>
+<p:properties xmlns:p="http://schemas.microsoft.com/office/2006/metadata/properties" xmlns:xsi="http://www.w3.org/2001/XMLSchema-instance" xmlns:pc="http://schemas.microsoft.com/office/infopath/2007/PartnerControls">
+  <documentManagement>
+    <Uppm_x00e4_rkning xmlns="742284ce-b956-4558-b40d-fa9a17efead8" xsi:nil="true"/>
+  </documentManagement>
+</p:properties>
+</file>
+
+<file path=customXml/item2.xml><?xml version="1.0" encoding="utf-8"?>
 <b:Sources xmlns:b="http://schemas.openxmlformats.org/officeDocument/2006/bibliography" xmlns="http://schemas.openxmlformats.org/officeDocument/2006/bibliography" SelectedStyle="\APASixthEditionOfficeOnline.xsl" StyleName="APA" Version="6">
   <b:Source>
     <b:Tag>Ric17</b:Tag>
@@ -5904,15 +6292,16 @@
 </b:Sources>
 </file>
 
-<file path=customXml/item2.xml><?xml version="1.0" encoding="utf-8"?>
-<p:properties xmlns:p="http://schemas.microsoft.com/office/2006/metadata/properties" xmlns:xsi="http://www.w3.org/2001/XMLSchema-instance" xmlns:pc="http://schemas.microsoft.com/office/infopath/2007/PartnerControls">
-  <documentManagement>
-    <Uppm_x00e4_rkning xmlns="742284ce-b956-4558-b40d-fa9a17efead8" xsi:nil="true"/>
-  </documentManagement>
-</p:properties>
+<file path=customXml/item3.xml><?xml version="1.0" encoding="utf-8"?>
+<?mso-contentType ?>
+<FormTemplates xmlns="http://schemas.microsoft.com/sharepoint/v3/contenttype/forms">
+  <Display>DocumentLibraryForm</Display>
+  <Edit>DocumentLibraryForm</Edit>
+  <New>DocumentLibraryForm</New>
+</FormTemplates>
 </file>
 
-<file path=customXml/item3.xml><?xml version="1.0" encoding="utf-8"?>
+<file path=customXml/item4.xml><?xml version="1.0" encoding="utf-8"?>
 <ct:contentTypeSchema xmlns:ct="http://schemas.microsoft.com/office/2006/metadata/contentType" xmlns:ma="http://schemas.microsoft.com/office/2006/metadata/properties/metaAttributes" ct:_="" ma:_="" ma:contentTypeName="dokument" ma:contentTypeID="0x010100E7BE90D352DA8847BAECEEE34BA3E922" ma:contentTypeVersion="10" ma:contentTypeDescription="Skapa ett nytt dokument." ma:contentTypeScope="" ma:versionID="2390d444fdfd16c7e6fdb7429a4a6f57">
   <xsd:schema xmlns:xsd="http://www.w3.org/2001/XMLSchema" xmlns:xs="http://www.w3.org/2001/XMLSchema" xmlns:p="http://schemas.microsoft.com/office/2006/metadata/properties" xmlns:ns2="742284ce-b956-4558-b40d-fa9a17efead8" xmlns:ns3="7be7a223-bb80-495b-8334-affcbf4ddffd" targetNamespace="http://schemas.microsoft.com/office/2006/metadata/properties" ma:root="true" ma:fieldsID="c908d6a03e13844543a090f790b03b54" ns2:_="" ns3:_="">
     <xsd:import namespace="742284ce-b956-4558-b40d-fa9a17efead8"/>
@@ -6117,24 +6506,7 @@
 </ct:contentTypeSchema>
 </file>
 
-<file path=customXml/item4.xml><?xml version="1.0" encoding="utf-8"?>
-<?mso-contentType ?>
-<FormTemplates xmlns="http://schemas.microsoft.com/sharepoint/v3/contenttype/forms">
-  <Display>DocumentLibraryForm</Display>
-  <Edit>DocumentLibraryForm</Edit>
-  <New>DocumentLibraryForm</New>
-</FormTemplates>
-</file>
-
 <file path=customXml/itemProps1.xml><?xml version="1.0" encoding="utf-8"?>
-<ds:datastoreItem xmlns:ds="http://schemas.openxmlformats.org/officeDocument/2006/customXml" ds:itemID="{37AB9801-3922-4AD0-8CFA-93655C29A168}">
-  <ds:schemaRefs>
-    <ds:schemaRef ds:uri="http://schemas.openxmlformats.org/officeDocument/2006/bibliography"/>
-  </ds:schemaRefs>
-</ds:datastoreItem>
-</file>
-
-<file path=customXml/itemProps2.xml><?xml version="1.0" encoding="utf-8"?>
 <ds:datastoreItem xmlns:ds="http://schemas.openxmlformats.org/officeDocument/2006/customXml" ds:itemID="{6941AECC-20E2-4012-869C-81BDE72D3EA4}">
   <ds:schemaRefs>
     <ds:schemaRef ds:uri="http://schemas.microsoft.com/office/2006/metadata/properties"/>
@@ -6144,7 +6516,23 @@
 </ds:datastoreItem>
 </file>
 
+<file path=customXml/itemProps2.xml><?xml version="1.0" encoding="utf-8"?>
+<ds:datastoreItem xmlns:ds="http://schemas.openxmlformats.org/officeDocument/2006/customXml" ds:itemID="{37AB9801-3922-4AD0-8CFA-93655C29A168}">
+  <ds:schemaRefs>
+    <ds:schemaRef ds:uri="http://schemas.openxmlformats.org/officeDocument/2006/bibliography"/>
+  </ds:schemaRefs>
+</ds:datastoreItem>
+</file>
+
 <file path=customXml/itemProps3.xml><?xml version="1.0" encoding="utf-8"?>
+<ds:datastoreItem xmlns:ds="http://schemas.openxmlformats.org/officeDocument/2006/customXml" ds:itemID="{804C175D-F00D-4633-A7BC-445EB358C168}">
+  <ds:schemaRefs>
+    <ds:schemaRef ds:uri="http://schemas.microsoft.com/sharepoint/v3/contenttype/forms"/>
+  </ds:schemaRefs>
+</ds:datastoreItem>
+</file>
+
+<file path=customXml/itemProps4.xml><?xml version="1.0" encoding="utf-8"?>
 <ds:datastoreItem xmlns:ds="http://schemas.openxmlformats.org/officeDocument/2006/customXml" ds:itemID="{CB1C7700-B423-45C3-A76E-1A2B612504B0}">
   <ds:schemaRefs>
     <ds:schemaRef ds:uri="http://schemas.microsoft.com/office/2006/metadata/contentType"/>
@@ -6161,12 +6549,4 @@
     <ds:schemaRef ds:uri="http://schemas.microsoft.com/internal/obd"/>
   </ds:schemaRefs>
 </ds:datastoreItem>
-</file>
-
-<file path=customXml/itemProps4.xml><?xml version="1.0" encoding="utf-8"?>
-<ds:datastoreItem xmlns:ds="http://schemas.openxmlformats.org/officeDocument/2006/customXml" ds:itemID="{804C175D-F00D-4633-A7BC-445EB358C168}">
-  <ds:schemaRefs>
-    <ds:schemaRef ds:uri="http://schemas.microsoft.com/sharepoint/v3/contenttype/forms"/>
-  </ds:schemaRefs>
-</ds:datastoreItem>
 </file>
</xml_diff>